<commit_message>
Add NDFL values mapping and update income source handling in residence notification
</commit_message>
<xml_diff>
--- a/pdf_generator/templates/check_living_vnj.docx
+++ b/pdf_generator/templates/check_living_vnj.docx
@@ -189,29 +189,7 @@
           <w:sz w:val="22"/>
           <w:szCs w:val="22"/>
         </w:rPr>
-        <w:t>{{mvd_adress_short_</w:t>
-      </w:r>
-      <w:r>
-        <w:rPr>
-          <w:b/>
-          <w:bCs/>
-          <w:i/>
-          <w:iCs/>
-          <w:sz w:val="22"/>
-          <w:szCs w:val="22"/>
-        </w:rPr>
-        <w:t>1</w:t>
-      </w:r>
-      <w:r>
-        <w:rPr>
-          <w:b/>
-          <w:bCs/>
-          <w:i/>
-          <w:iCs/>
-          <w:sz w:val="22"/>
-          <w:szCs w:val="22"/>
-        </w:rPr>
-        <w:t>}}</w:t>
+        <w:t>{{mvd_adress_short_1}}</w:t>
       </w:r>
     </w:p>
     <w:p>
@@ -258,29 +236,7 @@
           <w:sz w:val="22"/>
           <w:szCs w:val="22"/>
         </w:rPr>
-        <w:t>{{mvd_adress_split</w:t>
-      </w:r>
-      <w:r>
-        <w:rPr>
-          <w:b/>
-          <w:bCs/>
-          <w:i/>
-          <w:iCs/>
-          <w:sz w:val="22"/>
-          <w:szCs w:val="22"/>
-        </w:rPr>
-        <w:t>_1</w:t>
-      </w:r>
-      <w:r>
-        <w:rPr>
-          <w:b/>
-          <w:bCs/>
-          <w:i/>
-          <w:iCs/>
-          <w:sz w:val="22"/>
-          <w:szCs w:val="22"/>
-        </w:rPr>
-        <w:t>}}</w:t>
+        <w:t>{{mvd_adress_split_1}}</w:t>
       </w:r>
     </w:p>
     <w:p>
@@ -680,8 +636,8 @@
         <w:tblLook w:val="0000" w:noHBand="0" w:noVBand="0" w:firstColumn="0" w:lastRow="0" w:lastColumn="0" w:firstRow="0"/>
       </w:tblPr>
       <w:tblGrid>
-        <w:gridCol w:w="1702"/>
-        <w:gridCol w:w="1709"/>
+        <w:gridCol w:w="1701"/>
+        <w:gridCol w:w="1710"/>
         <w:gridCol w:w="3270"/>
         <w:gridCol w:w="3270"/>
       </w:tblGrid>
@@ -783,7 +739,7 @@
         </w:trPr>
         <w:tc>
           <w:tcPr>
-            <w:tcW w:w="1702" w:type="dxa"/>
+            <w:tcW w:w="1701" w:type="dxa"/>
             <w:tcBorders>
               <w:top w:val="single" w:sz="4" w:space="0" w:color="000000"/>
               <w:start w:val="single" w:sz="4" w:space="0" w:color="000000"/>
@@ -811,7 +767,7 @@
         </w:tc>
         <w:tc>
           <w:tcPr>
-            <w:tcW w:w="1709" w:type="dxa"/>
+            <w:tcW w:w="1710" w:type="dxa"/>
             <w:tcBorders>
               <w:top w:val="single" w:sz="4" w:space="0" w:color="000000"/>
               <w:start w:val="single" w:sz="4" w:space="0" w:color="000000"/>
@@ -900,7 +856,7 @@
         </w:trPr>
         <w:tc>
           <w:tcPr>
-            <w:tcW w:w="1702" w:type="dxa"/>
+            <w:tcW w:w="1701" w:type="dxa"/>
             <w:tcBorders>
               <w:top w:val="single" w:sz="4" w:space="0" w:color="000000"/>
               <w:start w:val="single" w:sz="4" w:space="0" w:color="000000"/>
@@ -932,7 +888,7 @@
         </w:tc>
         <w:tc>
           <w:tcPr>
-            <w:tcW w:w="1709" w:type="dxa"/>
+            <w:tcW w:w="1710" w:type="dxa"/>
             <w:tcBorders>
               <w:top w:val="single" w:sz="4" w:space="0" w:color="000000"/>
               <w:start w:val="single" w:sz="4" w:space="0" w:color="000000"/>
@@ -1031,7 +987,7 @@
         </w:trPr>
         <w:tc>
           <w:tcPr>
-            <w:tcW w:w="1702" w:type="dxa"/>
+            <w:tcW w:w="1701" w:type="dxa"/>
             <w:tcBorders>
               <w:top w:val="single" w:sz="4" w:space="0" w:color="000000"/>
               <w:start w:val="single" w:sz="4" w:space="0" w:color="000000"/>
@@ -1061,7 +1017,7 @@
         </w:tc>
         <w:tc>
           <w:tcPr>
-            <w:tcW w:w="1709" w:type="dxa"/>
+            <w:tcW w:w="1710" w:type="dxa"/>
             <w:tcBorders>
               <w:top w:val="single" w:sz="4" w:space="0" w:color="000000"/>
               <w:start w:val="single" w:sz="4" w:space="0" w:color="000000"/>
@@ -1154,7 +1110,7 @@
         </w:trPr>
         <w:tc>
           <w:tcPr>
-            <w:tcW w:w="1702" w:type="dxa"/>
+            <w:tcW w:w="1701" w:type="dxa"/>
             <w:tcBorders>
               <w:top w:val="single" w:sz="4" w:space="0" w:color="000000"/>
               <w:start w:val="single" w:sz="4" w:space="0" w:color="000000"/>
@@ -1184,7 +1140,7 @@
         </w:tc>
         <w:tc>
           <w:tcPr>
-            <w:tcW w:w="1709" w:type="dxa"/>
+            <w:tcW w:w="1710" w:type="dxa"/>
             <w:tcBorders>
               <w:top w:val="single" w:sz="4" w:space="0" w:color="000000"/>
               <w:start w:val="single" w:sz="4" w:space="0" w:color="000000"/>
@@ -1967,7 +1923,7 @@
           <w:sz w:val="22"/>
           <w:szCs w:val="22"/>
         </w:rPr>
-        <w:t>{{residence_permit_serial_number}}, выдан {{residence_permit_issue_date}}, орган выдачи {{residence_permit_issue_place}}</w:t>
+        <w:t>{{residence_permit_serial_number}}, выдан {{residence_permit_issue_date}}, орган выдачи</w:t>
       </w:r>
     </w:p>
     <w:p>
@@ -2062,29 +2018,7 @@
           <w:sz w:val="22"/>
           <w:szCs w:val="22"/>
         </w:rPr>
-        <w:t>{{mvd_adress_short</w:t>
-      </w:r>
-      <w:r>
-        <w:rPr>
-          <w:b/>
-          <w:bCs/>
-          <w:i/>
-          <w:iCs/>
-          <w:sz w:val="22"/>
-          <w:szCs w:val="22"/>
-        </w:rPr>
-        <w:t>_2</w:t>
-      </w:r>
-      <w:r>
-        <w:rPr>
-          <w:b/>
-          <w:bCs/>
-          <w:i/>
-          <w:iCs/>
-          <w:sz w:val="22"/>
-          <w:szCs w:val="22"/>
-        </w:rPr>
-        <w:t>}}</w:t>
+        <w:t>{{mvd_adress_short_2}}</w:t>
       </w:r>
     </w:p>
     <w:p>
@@ -2126,29 +2060,7 @@
           <w:sz w:val="22"/>
           <w:szCs w:val="22"/>
         </w:rPr>
-        <w:t>{{mvd_adress_split</w:t>
-      </w:r>
-      <w:r>
-        <w:rPr>
-          <w:b/>
-          <w:bCs/>
-          <w:i/>
-          <w:iCs/>
-          <w:sz w:val="22"/>
-          <w:szCs w:val="22"/>
-        </w:rPr>
-        <w:t>_2</w:t>
-      </w:r>
-      <w:r>
-        <w:rPr>
-          <w:b/>
-          <w:bCs/>
-          <w:i/>
-          <w:iCs/>
-          <w:sz w:val="22"/>
-          <w:szCs w:val="22"/>
-        </w:rPr>
-        <w:t>}}</w:t>
+        <w:t>{{mvd_adress_split_2}}</w:t>
       </w:r>
     </w:p>
     <w:p>
@@ -3438,14 +3350,14 @@
         <w:tblLook w:val="0000" w:noHBand="0" w:noVBand="0" w:firstColumn="0" w:lastRow="0" w:lastColumn="0" w:firstRow="0"/>
       </w:tblPr>
       <w:tblGrid>
-        <w:gridCol w:w="5114"/>
-        <w:gridCol w:w="4950"/>
+        <w:gridCol w:w="5113"/>
+        <w:gridCol w:w="4951"/>
       </w:tblGrid>
       <w:tr>
         <w:trPr/>
         <w:tc>
           <w:tcPr>
-            <w:tcW w:w="5114" w:type="dxa"/>
+            <w:tcW w:w="5113" w:type="dxa"/>
             <w:tcBorders>
               <w:top w:val="single" w:sz="4" w:space="0" w:color="000000"/>
               <w:start w:val="single" w:sz="4" w:space="0" w:color="000000"/>
@@ -3474,7 +3386,7 @@
         </w:tc>
         <w:tc>
           <w:tcPr>
-            <w:tcW w:w="4950" w:type="dxa"/>
+            <w:tcW w:w="4951" w:type="dxa"/>
             <w:tcBorders>
               <w:top w:val="single" w:sz="4" w:space="0" w:color="000000"/>
               <w:start w:val="single" w:sz="4" w:space="0" w:color="000000"/>
@@ -3506,7 +3418,7 @@
         <w:trPr/>
         <w:tc>
           <w:tcPr>
-            <w:tcW w:w="5114" w:type="dxa"/>
+            <w:tcW w:w="5113" w:type="dxa"/>
             <w:tcBorders>
               <w:top w:val="single" w:sz="4" w:space="0" w:color="000000"/>
               <w:start w:val="single" w:sz="4" w:space="0" w:color="000000"/>
@@ -3538,7 +3450,7 @@
         </w:tc>
         <w:tc>
           <w:tcPr>
-            <w:tcW w:w="4950" w:type="dxa"/>
+            <w:tcW w:w="4951" w:type="dxa"/>
             <w:tcBorders>
               <w:top w:val="single" w:sz="4" w:space="0" w:color="000000"/>
               <w:start w:val="single" w:sz="4" w:space="0" w:color="000000"/>
@@ -3574,7 +3486,7 @@
         <w:trPr/>
         <w:tc>
           <w:tcPr>
-            <w:tcW w:w="5114" w:type="dxa"/>
+            <w:tcW w:w="5113" w:type="dxa"/>
             <w:tcBorders>
               <w:top w:val="single" w:sz="4" w:space="0" w:color="000000"/>
               <w:start w:val="single" w:sz="4" w:space="0" w:color="000000"/>
@@ -3604,7 +3516,7 @@
         </w:tc>
         <w:tc>
           <w:tcPr>
-            <w:tcW w:w="4950" w:type="dxa"/>
+            <w:tcW w:w="4951" w:type="dxa"/>
             <w:tcBorders>
               <w:top w:val="single" w:sz="4" w:space="0" w:color="000000"/>
               <w:start w:val="single" w:sz="4" w:space="0" w:color="000000"/>
@@ -3638,7 +3550,7 @@
         <w:trPr/>
         <w:tc>
           <w:tcPr>
-            <w:tcW w:w="5114" w:type="dxa"/>
+            <w:tcW w:w="5113" w:type="dxa"/>
             <w:tcBorders>
               <w:top w:val="single" w:sz="4" w:space="0" w:color="000000"/>
               <w:start w:val="single" w:sz="4" w:space="0" w:color="000000"/>
@@ -3668,7 +3580,7 @@
         </w:tc>
         <w:tc>
           <w:tcPr>
-            <w:tcW w:w="4950" w:type="dxa"/>
+            <w:tcW w:w="4951" w:type="dxa"/>
             <w:tcBorders>
               <w:top w:val="single" w:sz="4" w:space="0" w:color="000000"/>
               <w:start w:val="single" w:sz="4" w:space="0" w:color="000000"/>
@@ -3702,7 +3614,7 @@
         <w:trPr/>
         <w:tc>
           <w:tcPr>
-            <w:tcW w:w="5114" w:type="dxa"/>
+            <w:tcW w:w="5113" w:type="dxa"/>
             <w:tcBorders>
               <w:top w:val="single" w:sz="4" w:space="0" w:color="000000"/>
               <w:start w:val="single" w:sz="4" w:space="0" w:color="000000"/>
@@ -3732,7 +3644,7 @@
         </w:tc>
         <w:tc>
           <w:tcPr>
-            <w:tcW w:w="4950" w:type="dxa"/>
+            <w:tcW w:w="4951" w:type="dxa"/>
             <w:tcBorders>
               <w:top w:val="single" w:sz="4" w:space="0" w:color="000000"/>
               <w:start w:val="single" w:sz="4" w:space="0" w:color="000000"/>
@@ -3766,7 +3678,7 @@
         <w:trPr/>
         <w:tc>
           <w:tcPr>
-            <w:tcW w:w="5114" w:type="dxa"/>
+            <w:tcW w:w="5113" w:type="dxa"/>
             <w:tcBorders>
               <w:top w:val="single" w:sz="4" w:space="0" w:color="000000"/>
               <w:start w:val="single" w:sz="4" w:space="0" w:color="000000"/>
@@ -3796,7 +3708,7 @@
         </w:tc>
         <w:tc>
           <w:tcPr>
-            <w:tcW w:w="4950" w:type="dxa"/>
+            <w:tcW w:w="4951" w:type="dxa"/>
             <w:tcBorders>
               <w:top w:val="single" w:sz="4" w:space="0" w:color="000000"/>
               <w:start w:val="single" w:sz="4" w:space="0" w:color="000000"/>
@@ -3871,29 +3783,7 @@
           <w:sz w:val="22"/>
           <w:szCs w:val="22"/>
         </w:rPr>
-        <w:t>паспорт {{pass_num}}, выдан {{pas_isd}}, орган выдачи {{pa</w:t>
-      </w:r>
-      <w:r>
-        <w:rPr>
-          <w:b/>
-          <w:bCs/>
-          <w:i/>
-          <w:iCs/>
-          <w:sz w:val="22"/>
-          <w:szCs w:val="22"/>
-        </w:rPr>
-        <w:t>s</w:t>
-      </w:r>
-      <w:r>
-        <w:rPr>
-          <w:b/>
-          <w:bCs/>
-          <w:i/>
-          <w:iCs/>
-          <w:sz w:val="22"/>
-          <w:szCs w:val="22"/>
-        </w:rPr>
-        <w:t xml:space="preserve">s_isp}}, </w:t>
+        <w:t xml:space="preserve">паспорт {{pass_num}}, выдан {{pas_isd}}, орган выдачи {{pass_isp}}, </w:t>
       </w:r>
     </w:p>
     <w:p>
@@ -4046,7 +3936,7 @@
           <w:sz w:val="22"/>
           <w:szCs w:val="22"/>
         </w:rPr>
-        <w:t>{{residence_permit_serial_number}}, выдан {{residence_permit_issue_date}}}, орган выдачи {{residence_permit_issue_place}}</w:t>
+        <w:t>{{residence_permit_serial_number}}, выдан {{residence_permit_issue_date}}, орган выдачи {{residence_permit_issue_place}}</w:t>
       </w:r>
       <w:r>
         <w:rPr>
@@ -4253,7 +4143,14 @@
               </w:rPr>
             </w:pPr>
             <w:r>
-              <w:rPr/>
+              <w:rPr>
+                <w:b/>
+                <w:bCs/>
+                <w:i/>
+                <w:iCs/>
+                <w:sz w:val="22"/>
+                <w:szCs w:val="22"/>
+              </w:rPr>
             </w:r>
           </w:p>
         </w:tc>
@@ -4438,12 +4335,12 @@
       <w:tblGrid>
         <w:gridCol w:w="284"/>
         <w:gridCol w:w="340"/>
-        <w:gridCol w:w="255"/>
-        <w:gridCol w:w="1137"/>
-        <w:gridCol w:w="451"/>
+        <w:gridCol w:w="254"/>
+        <w:gridCol w:w="1138"/>
+        <w:gridCol w:w="450"/>
         <w:gridCol w:w="255"/>
         <w:gridCol w:w="3402"/>
-        <w:gridCol w:w="4142"/>
+        <w:gridCol w:w="4143"/>
       </w:tblGrid>
       <w:tr>
         <w:trPr/>
@@ -4498,7 +4395,7 @@
         </w:tc>
         <w:tc>
           <w:tcPr>
-            <w:tcW w:w="255" w:type="dxa"/>
+            <w:tcW w:w="254" w:type="dxa"/>
             <w:tcBorders/>
             <w:vAlign w:val="bottom"/>
           </w:tcPr>
@@ -4521,7 +4418,7 @@
         </w:tc>
         <w:tc>
           <w:tcPr>
-            <w:tcW w:w="1137" w:type="dxa"/>
+            <w:tcW w:w="1138" w:type="dxa"/>
             <w:tcBorders>
               <w:bottom w:val="single" w:sz="4" w:space="0" w:color="000000"/>
             </w:tcBorders>
@@ -4546,7 +4443,7 @@
         </w:tc>
         <w:tc>
           <w:tcPr>
-            <w:tcW w:w="451" w:type="dxa"/>
+            <w:tcW w:w="450" w:type="dxa"/>
             <w:tcBorders/>
             <w:vAlign w:val="bottom"/>
           </w:tcPr>
@@ -4618,7 +4515,7 @@
         </w:tc>
         <w:tc>
           <w:tcPr>
-            <w:tcW w:w="4142" w:type="dxa"/>
+            <w:tcW w:w="4143" w:type="dxa"/>
             <w:tcBorders>
               <w:bottom w:val="single" w:sz="4" w:space="0" w:color="000000"/>
             </w:tcBorders>
@@ -4690,6 +4587,72 @@
         </w:tc>
         <w:tc>
           <w:tcPr>
+            <w:tcW w:w="254" w:type="dxa"/>
+            <w:tcBorders/>
+          </w:tcPr>
+          <w:p>
+            <w:pPr>
+              <w:pStyle w:val="Normal"/>
+              <w:jc w:val="center"/>
+              <w:rPr>
+                <w:sz w:val="15"/>
+                <w:szCs w:val="15"/>
+              </w:rPr>
+            </w:pPr>
+            <w:r>
+              <w:rPr>
+                <w:sz w:val="15"/>
+                <w:szCs w:val="15"/>
+              </w:rPr>
+            </w:r>
+          </w:p>
+        </w:tc>
+        <w:tc>
+          <w:tcPr>
+            <w:tcW w:w="1138" w:type="dxa"/>
+            <w:tcBorders/>
+          </w:tcPr>
+          <w:p>
+            <w:pPr>
+              <w:pStyle w:val="Normal"/>
+              <w:jc w:val="center"/>
+              <w:rPr>
+                <w:sz w:val="15"/>
+                <w:szCs w:val="15"/>
+              </w:rPr>
+            </w:pPr>
+            <w:r>
+              <w:rPr>
+                <w:sz w:val="15"/>
+                <w:szCs w:val="15"/>
+              </w:rPr>
+            </w:r>
+          </w:p>
+        </w:tc>
+        <w:tc>
+          <w:tcPr>
+            <w:tcW w:w="450" w:type="dxa"/>
+            <w:tcBorders/>
+          </w:tcPr>
+          <w:p>
+            <w:pPr>
+              <w:pStyle w:val="Normal"/>
+              <w:jc w:val="center"/>
+              <w:rPr>
+                <w:sz w:val="15"/>
+                <w:szCs w:val="15"/>
+              </w:rPr>
+            </w:pPr>
+            <w:r>
+              <w:rPr>
+                <w:sz w:val="15"/>
+                <w:szCs w:val="15"/>
+              </w:rPr>
+            </w:r>
+          </w:p>
+        </w:tc>
+        <w:tc>
+          <w:tcPr>
             <w:tcW w:w="255" w:type="dxa"/>
             <w:tcBorders/>
           </w:tcPr>
@@ -4712,7 +4675,7 @@
         </w:tc>
         <w:tc>
           <w:tcPr>
-            <w:tcW w:w="1137" w:type="dxa"/>
+            <w:tcW w:w="3402" w:type="dxa"/>
             <w:tcBorders/>
           </w:tcPr>
           <w:p>
@@ -4734,73 +4697,7 @@
         </w:tc>
         <w:tc>
           <w:tcPr>
-            <w:tcW w:w="451" w:type="dxa"/>
-            <w:tcBorders/>
-          </w:tcPr>
-          <w:p>
-            <w:pPr>
-              <w:pStyle w:val="Normal"/>
-              <w:jc w:val="center"/>
-              <w:rPr>
-                <w:sz w:val="15"/>
-                <w:szCs w:val="15"/>
-              </w:rPr>
-            </w:pPr>
-            <w:r>
-              <w:rPr>
-                <w:sz w:val="15"/>
-                <w:szCs w:val="15"/>
-              </w:rPr>
-            </w:r>
-          </w:p>
-        </w:tc>
-        <w:tc>
-          <w:tcPr>
-            <w:tcW w:w="255" w:type="dxa"/>
-            <w:tcBorders/>
-          </w:tcPr>
-          <w:p>
-            <w:pPr>
-              <w:pStyle w:val="Normal"/>
-              <w:jc w:val="center"/>
-              <w:rPr>
-                <w:sz w:val="15"/>
-                <w:szCs w:val="15"/>
-              </w:rPr>
-            </w:pPr>
-            <w:r>
-              <w:rPr>
-                <w:sz w:val="15"/>
-                <w:szCs w:val="15"/>
-              </w:rPr>
-            </w:r>
-          </w:p>
-        </w:tc>
-        <w:tc>
-          <w:tcPr>
-            <w:tcW w:w="3402" w:type="dxa"/>
-            <w:tcBorders/>
-          </w:tcPr>
-          <w:p>
-            <w:pPr>
-              <w:pStyle w:val="Normal"/>
-              <w:jc w:val="center"/>
-              <w:rPr>
-                <w:sz w:val="15"/>
-                <w:szCs w:val="15"/>
-              </w:rPr>
-            </w:pPr>
-            <w:r>
-              <w:rPr>
-                <w:sz w:val="15"/>
-                <w:szCs w:val="15"/>
-              </w:rPr>
-            </w:r>
-          </w:p>
-        </w:tc>
-        <w:tc>
-          <w:tcPr>
-            <w:tcW w:w="4142" w:type="dxa"/>
+            <w:tcW w:w="4143" w:type="dxa"/>
             <w:tcBorders/>
           </w:tcPr>
           <w:p>
@@ -5529,8 +5426,8 @@
       <w:szCs w:val="20"/>
     </w:rPr>
   </w:style>
-  <w:style w:type="character" w:styleId="FootnoteCharacters">
-    <w:name w:val="Footnote Characters"/>
+  <w:style w:type="character" w:styleId="FootnoteCharactersuser">
+    <w:name w:val="Footnote Characters (user)"/>
     <w:uiPriority w:val="99"/>
     <w:qFormat/>
     <w:rPr>
@@ -5538,8 +5435,8 @@
       <w:vertAlign w:val="superscript"/>
     </w:rPr>
   </w:style>
-  <w:style w:type="character" w:styleId="FootnoteCharactersuser">
-    <w:name w:val="Footnote Characters (user)"/>
+  <w:style w:type="character" w:styleId="FootnoteCharacters">
+    <w:name w:val="Footnote Characters"/>
     <w:qFormat/>
     <w:rPr>
       <w:rFonts w:cs="Times New Roman"/>

</xml_diff>